<commit_message>
update query for export data
</commit_message>
<xml_diff>
--- a/file/Berita Acara.docx
+++ b/file/Berita Acara.docx
@@ -22,16 +22,16 @@
           <w:lang w:val="en-US"/>
         </w:rPr>
         <w:drawing>
-          <wp:anchor distT="0" distB="0" distL="114300" distR="114300" simplePos="0" relativeHeight="251658240" behindDoc="0" locked="0" layoutInCell="1" allowOverlap="1" wp14:anchorId="13D32A7A" wp14:editId="7338A3A0">
+          <wp:anchor distT="0" distB="0" distL="114300" distR="114300" simplePos="0" relativeHeight="251658240" behindDoc="0" locked="0" layoutInCell="1" allowOverlap="1" wp14:anchorId="13D32A7A" wp14:editId="56EF382D">
             <wp:simplePos x="0" y="0"/>
             <wp:positionH relativeFrom="margin">
-              <wp:posOffset>180994</wp:posOffset>
+              <wp:posOffset>184149</wp:posOffset>
             </wp:positionH>
             <wp:positionV relativeFrom="margin">
-              <wp:posOffset>31687</wp:posOffset>
+              <wp:posOffset>-43810</wp:posOffset>
             </wp:positionV>
-            <wp:extent cx="570369" cy="511667"/>
-            <wp:effectExtent l="0" t="0" r="0" b="0"/>
+            <wp:extent cx="654050" cy="586735"/>
+            <wp:effectExtent l="0" t="0" r="0" b="4445"/>
             <wp:wrapNone/>
             <wp:docPr id="1019171481" name="Picture 1"/>
             <wp:cNvGraphicFramePr>
@@ -59,7 +59,7 @@
                   <pic:spPr>
                     <a:xfrm flipH="1">
                       <a:off x="0" y="0"/>
-                      <a:ext cx="570369" cy="511667"/>
+                      <a:ext cx="663897" cy="595568"/>
                     </a:xfrm>
                     <a:prstGeom prst="rect">
                       <a:avLst/>
@@ -206,8 +206,6 @@
           <w:rFonts w:ascii="Cambria" w:hAnsi="Cambria" w:cs="Arial"/>
           <w:b/>
           <w:bCs/>
-          <w:sz w:val="20"/>
-          <w:szCs w:val="20"/>
           <w:lang w:val="en-US"/>
         </w:rPr>
       </w:pPr>
@@ -216,8 +214,6 @@
           <w:rFonts w:ascii="Cambria" w:hAnsi="Cambria" w:cs="Arial"/>
           <w:b/>
           <w:bCs/>
-          <w:sz w:val="20"/>
-          <w:szCs w:val="20"/>
           <w:lang w:val="en-US"/>
         </w:rPr>
         <w:t>BERITA ACARA SERAH TERIMA</w:t>
@@ -231,8 +227,6 @@
           <w:rFonts w:ascii="Cambria" w:hAnsi="Cambria" w:cs="Arial"/>
           <w:b/>
           <w:bCs/>
-          <w:sz w:val="20"/>
-          <w:szCs w:val="20"/>
           <w:u w:val="single"/>
           <w:lang w:val="en-US"/>
         </w:rPr>
@@ -242,8 +236,6 @@
           <w:rFonts w:ascii="Cambria" w:hAnsi="Cambria" w:cs="Arial"/>
           <w:b/>
           <w:bCs/>
-          <w:sz w:val="20"/>
-          <w:szCs w:val="20"/>
           <w:u w:val="single"/>
           <w:lang w:val="en-US"/>
         </w:rPr>
@@ -258,8 +250,6 @@
           <w:rFonts w:ascii="Cambria" w:hAnsi="Cambria" w:cs="Arial"/>
           <w:b/>
           <w:bCs/>
-          <w:sz w:val="20"/>
-          <w:szCs w:val="20"/>
           <w:lang w:val="en-US"/>
         </w:rPr>
       </w:pPr>
@@ -269,8 +259,6 @@
           <w:rFonts w:ascii="Cambria" w:hAnsi="Cambria" w:cs="Arial"/>
           <w:b/>
           <w:bCs/>
-          <w:sz w:val="20"/>
-          <w:szCs w:val="20"/>
           <w:lang w:val="en-US"/>
         </w:rPr>
         <w:t>Nomor</w:t>
@@ -281,8 +269,6 @@
           <w:rFonts w:ascii="Cambria" w:hAnsi="Cambria" w:cs="Arial"/>
           <w:b/>
           <w:bCs/>
-          <w:sz w:val="20"/>
-          <w:szCs w:val="20"/>
           <w:lang w:val="en-US"/>
         </w:rPr>
         <w:t xml:space="preserve"> : </w:t>
@@ -480,6 +466,7 @@
         <w:t xml:space="preserve"> </w:t>
       </w:r>
       <w:proofErr w:type="spellStart"/>
+      <w:proofErr w:type="gramStart"/>
       <w:r>
         <w:rPr>
           <w:rFonts w:ascii="Cambria" w:hAnsi="Cambria" w:cs="Arial"/>
@@ -495,6 +482,7 @@
         </w:rPr>
         <w:t xml:space="preserve"> :</w:t>
       </w:r>
+      <w:proofErr w:type="gramEnd"/>
     </w:p>
     <w:tbl>
       <w:tblPr>
@@ -2302,7 +2290,7 @@
     <w:tbl>
       <w:tblPr>
         <w:tblStyle w:val="TableGrid"/>
-        <w:tblW w:w="8820" w:type="dxa"/>
+        <w:tblW w:w="8969" w:type="dxa"/>
         <w:tblInd w:w="85" w:type="dxa"/>
         <w:tblBorders>
           <w:top w:val="none" w:sz="0" w:space="0" w:color="auto"/>
@@ -2315,14 +2303,16 @@
         <w:tblLook w:val="04A0" w:firstRow="1" w:lastRow="0" w:firstColumn="1" w:lastColumn="0" w:noHBand="0" w:noVBand="1"/>
       </w:tblPr>
       <w:tblGrid>
-        <w:gridCol w:w="4050"/>
-        <w:gridCol w:w="1170"/>
-        <w:gridCol w:w="3600"/>
+        <w:gridCol w:w="4680"/>
+        <w:gridCol w:w="4289"/>
       </w:tblGrid>
       <w:tr>
-        <w:tc>
-          <w:tcPr>
-            <w:tcW w:w="4050" w:type="dxa"/>
+        <w:trPr>
+          <w:trHeight w:val="594"/>
+        </w:trPr>
+        <w:tc>
+          <w:tcPr>
+            <w:tcW w:w="4680" w:type="dxa"/>
           </w:tcPr>
           <w:p>
             <w:pPr>
@@ -2404,24 +2394,7 @@
         </w:tc>
         <w:tc>
           <w:tcPr>
-            <w:tcW w:w="1170" w:type="dxa"/>
-          </w:tcPr>
-          <w:p>
-            <w:pPr>
-              <w:spacing w:line="276" w:lineRule="auto"/>
-              <w:jc w:val="center"/>
-              <w:rPr>
-                <w:rFonts w:ascii="Cambria" w:hAnsi="Cambria" w:cs="Arial"/>
-                <w:b/>
-                <w:bCs/>
-                <w:lang w:val="en-US"/>
-              </w:rPr>
-            </w:pPr>
-          </w:p>
-        </w:tc>
-        <w:tc>
-          <w:tcPr>
-            <w:tcW w:w="3600" w:type="dxa"/>
+            <w:tcW w:w="4289" w:type="dxa"/>
           </w:tcPr>
           <w:p>
             <w:pPr>
@@ -2511,11 +2484,11 @@
       </w:tr>
       <w:tr>
         <w:trPr>
-          <w:trHeight w:val="1457"/>
+          <w:trHeight w:val="1467"/>
         </w:trPr>
         <w:tc>
           <w:tcPr>
-            <w:tcW w:w="4050" w:type="dxa"/>
+            <w:tcW w:w="4680" w:type="dxa"/>
           </w:tcPr>
           <w:p>
             <w:pPr>
@@ -2532,24 +2505,7 @@
         </w:tc>
         <w:tc>
           <w:tcPr>
-            <w:tcW w:w="1170" w:type="dxa"/>
-          </w:tcPr>
-          <w:p>
-            <w:pPr>
-              <w:spacing w:line="276" w:lineRule="auto"/>
-              <w:jc w:val="center"/>
-              <w:rPr>
-                <w:rFonts w:ascii="Cambria" w:hAnsi="Cambria" w:cs="Arial"/>
-                <w:b/>
-                <w:bCs/>
-                <w:lang w:val="en-US"/>
-              </w:rPr>
-            </w:pPr>
-          </w:p>
-        </w:tc>
-        <w:tc>
-          <w:tcPr>
-            <w:tcW w:w="3600" w:type="dxa"/>
+            <w:tcW w:w="4289" w:type="dxa"/>
           </w:tcPr>
           <w:p>
             <w:pPr>
@@ -2566,9 +2522,12 @@
         </w:tc>
       </w:tr>
       <w:tr>
-        <w:tc>
-          <w:tcPr>
-            <w:tcW w:w="4050" w:type="dxa"/>
+        <w:trPr>
+          <w:trHeight w:val="302"/>
+        </w:trPr>
+        <w:tc>
+          <w:tcPr>
+            <w:tcW w:w="4680" w:type="dxa"/>
             <w:vAlign w:val="center"/>
           </w:tcPr>
           <w:p>
@@ -2588,50 +2547,22 @@
                 <w:bCs/>
                 <w:lang w:val="en-US"/>
               </w:rPr>
-              <w:t xml:space="preserve">H. LALU MIFTAHUSSURUR, </w:t>
-            </w:r>
-            <w:proofErr w:type="spellStart"/>
-            <w:r>
-              <w:rPr>
-                <w:rFonts w:ascii="Cambria" w:hAnsi="Cambria" w:cs="Arial"/>
-                <w:b/>
-                <w:bCs/>
-                <w:lang w:val="en-US"/>
-              </w:rPr>
-              <w:t>S.Ag</w:t>
-            </w:r>
-            <w:proofErr w:type="spellEnd"/>
-            <w:r>
-              <w:rPr>
-                <w:rFonts w:ascii="Cambria" w:hAnsi="Cambria" w:cs="Arial"/>
-                <w:b/>
-                <w:bCs/>
-                <w:lang w:val="en-US"/>
-              </w:rPr>
-              <w:t>.</w:t>
-            </w:r>
-          </w:p>
-        </w:tc>
-        <w:tc>
-          <w:tcPr>
-            <w:tcW w:w="1170" w:type="dxa"/>
-          </w:tcPr>
-          <w:p>
-            <w:pPr>
-              <w:spacing w:line="276" w:lineRule="auto"/>
-              <w:jc w:val="center"/>
-              <w:rPr>
-                <w:rFonts w:ascii="Cambria" w:hAnsi="Cambria" w:cs="Arial"/>
-                <w:b/>
-                <w:bCs/>
-                <w:lang w:val="en-US"/>
-              </w:rPr>
-            </w:pPr>
-          </w:p>
-        </w:tc>
-        <w:tc>
-          <w:tcPr>
-            <w:tcW w:w="3600" w:type="dxa"/>
+              <w:tab/>
+            </w:r>
+            <w:r>
+              <w:rPr>
+                <w:rFonts w:ascii="Cambria" w:hAnsi="Cambria" w:cs="Arial"/>
+                <w:b/>
+                <w:bCs/>
+                <w:lang w:val="en-US"/>
+              </w:rPr>
+              <w:t>NAMA PIHAK PERTAMA</w:t>
+            </w:r>
+          </w:p>
+        </w:tc>
+        <w:tc>
+          <w:tcPr>
+            <w:tcW w:w="4289" w:type="dxa"/>
             <w:vAlign w:val="center"/>
           </w:tcPr>
           <w:p>
@@ -2644,6 +2575,15 @@
                 <w:lang w:val="en-US"/>
               </w:rPr>
             </w:pPr>
+            <w:r>
+              <w:rPr>
+                <w:rFonts w:ascii="Cambria" w:hAnsi="Cambria" w:cs="Arial"/>
+                <w:b/>
+                <w:bCs/>
+                <w:lang w:val="en-US"/>
+              </w:rPr>
+              <w:tab/>
+            </w:r>
             <w:r>
               <w:rPr>
                 <w:rFonts w:ascii="Cambria" w:hAnsi="Cambria" w:cs="Arial"/>
@@ -2657,9 +2597,12 @@
         </w:tc>
       </w:tr>
       <w:tr>
-        <w:tc>
-          <w:tcPr>
-            <w:tcW w:w="4050" w:type="dxa"/>
+        <w:trPr>
+          <w:trHeight w:val="292"/>
+        </w:trPr>
+        <w:tc>
+          <w:tcPr>
+            <w:tcW w:w="4680" w:type="dxa"/>
             <w:vAlign w:val="center"/>
           </w:tcPr>
           <w:p>
@@ -2679,30 +2622,22 @@
                 <w:bCs/>
                 <w:lang w:val="en-US"/>
               </w:rPr>
+              <w:tab/>
+            </w:r>
+            <w:r>
+              <w:rPr>
+                <w:rFonts w:ascii="Cambria" w:hAnsi="Cambria" w:cs="Arial"/>
+                <w:b/>
+                <w:bCs/>
+                <w:lang w:val="en-US"/>
+              </w:rPr>
               <w:t>NIP.</w:t>
             </w:r>
           </w:p>
         </w:tc>
         <w:tc>
           <w:tcPr>
-            <w:tcW w:w="1170" w:type="dxa"/>
-          </w:tcPr>
-          <w:p>
-            <w:pPr>
-              <w:spacing w:line="276" w:lineRule="auto"/>
-              <w:jc w:val="center"/>
-              <w:rPr>
-                <w:rFonts w:ascii="Cambria" w:hAnsi="Cambria" w:cs="Arial"/>
-                <w:b/>
-                <w:bCs/>
-                <w:lang w:val="en-US"/>
-              </w:rPr>
-            </w:pPr>
-          </w:p>
-        </w:tc>
-        <w:tc>
-          <w:tcPr>
-            <w:tcW w:w="3600" w:type="dxa"/>
+            <w:tcW w:w="4289" w:type="dxa"/>
             <w:vAlign w:val="center"/>
           </w:tcPr>
           <w:p>
@@ -2715,6 +2650,15 @@
                 <w:lang w:val="en-US"/>
               </w:rPr>
             </w:pPr>
+            <w:r>
+              <w:rPr>
+                <w:rFonts w:ascii="Cambria" w:hAnsi="Cambria" w:cs="Arial"/>
+                <w:b/>
+                <w:bCs/>
+                <w:lang w:val="en-US"/>
+              </w:rPr>
+              <w:tab/>
+            </w:r>
             <w:r>
               <w:rPr>
                 <w:rFonts w:ascii="Cambria" w:hAnsi="Cambria" w:cs="Arial"/>

</xml_diff>